<commit_message>
final update- day 8
</commit_message>
<xml_diff>
--- a/notes/collection diagram.docx
+++ b/notes/collection diagram.docx
@@ -18,7 +18,7 @@
         </w:trPr>
         <w:tc>
           <w:tcPr>
-            <w:tcW w:w="567" w:type="dxa"/>
+            <w:tcW w:w="916" w:type="dxa"/>
           </w:tcPr>
           <w:p>
             <w:r>
@@ -80,7 +80,7 @@
                 </mc:Choice>
                 <mc:Fallback>
                   <w:pict>
-                    <v:shapetype w14:anchorId="2EA0E33A" id="_x0000_t32" coordsize="21600,21600" o:spt="32" o:oned="t" path="m,l21600,21600e" filled="f">
+                    <v:shapetype w14:anchorId="61D462DE" id="_x0000_t32" coordsize="21600,21600" o:spt="32" o:oned="t" path="m,l21600,21600e" filled="f">
                       <v:path arrowok="t" fillok="f" o:connecttype="none"/>
                       <o:lock v:ext="edit" shapetype="t"/>
                     </v:shapetype>
@@ -113,9 +113,10 @@
         </w:trPr>
         <w:tc>
           <w:tcPr>
-            <w:tcW w:w="567" w:type="dxa"/>
+            <w:tcW w:w="916" w:type="dxa"/>
           </w:tcPr>
           <w:p>
+            <w:bookmarkStart w:id="0" w:name="_GoBack" w:colFirst="0" w:colLast="1"/>
             <w:proofErr w:type="spellStart"/>
             <w:r>
               <w:t>Vineeth</w:t>
@@ -134,13 +135,14 @@
           </w:p>
         </w:tc>
       </w:tr>
+      <w:bookmarkEnd w:id="0"/>
       <w:tr>
         <w:trPr>
           <w:trHeight w:val="859"/>
         </w:trPr>
         <w:tc>
           <w:tcPr>
-            <w:tcW w:w="567" w:type="dxa"/>
+            <w:tcW w:w="916" w:type="dxa"/>
           </w:tcPr>
           <w:p>
             <w:r>
@@ -202,7 +204,7 @@
                 </mc:Choice>
                 <mc:Fallback>
                   <w:pict>
-                    <v:shape w14:anchorId="0E377B3B" id="Straight Arrow Connector 3" o:spid="_x0000_s1026" type="#_x0000_t32" style="position:absolute;margin-left:28.85pt;margin-top:7.1pt;width:204pt;height:2.65pt;z-index:251661312;visibility:visible;mso-wrap-style:square;mso-wrap-distance-left:9pt;mso-wrap-distance-top:0;mso-wrap-distance-right:9pt;mso-wrap-distance-bottom:0;mso-position-horizontal:absolute;mso-position-horizontal-relative:text;mso-position-vertical:absolute;mso-position-vertical-relative:text" o:gfxdata="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" strokecolor="#5b9bd5 [3204]" strokeweight=".5pt">
+                    <v:shape w14:anchorId="1C6A0849" id="Straight Arrow Connector 3" o:spid="_x0000_s1026" type="#_x0000_t32" style="position:absolute;margin-left:28.85pt;margin-top:7.1pt;width:204pt;height:2.65pt;z-index:251661312;visibility:visible;mso-wrap-style:square;mso-wrap-distance-left:9pt;mso-wrap-distance-top:0;mso-wrap-distance-right:9pt;mso-wrap-distance-bottom:0;mso-position-horizontal:absolute;mso-position-horizontal-relative:text;mso-position-vertical:absolute;mso-position-vertical-relative:text" o:gfxdata="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" strokecolor="#5b9bd5 [3204]" strokeweight=".5pt">
                       <v:stroke endarrow="block" joinstyle="miter"/>
                     </v:shape>
                   </w:pict>
@@ -226,8 +228,6 @@
             </w:r>
           </w:p>
         </w:tc>
-        <w:bookmarkStart w:id="0" w:name="_GoBack"/>
-        <w:bookmarkEnd w:id="0"/>
       </w:tr>
       <w:tr>
         <w:trPr>
@@ -235,7 +235,7 @@
         </w:trPr>
         <w:tc>
           <w:tcPr>
-            <w:tcW w:w="567" w:type="dxa"/>
+            <w:tcW w:w="916" w:type="dxa"/>
           </w:tcPr>
           <w:p>
             <w:r>
@@ -297,7 +297,7 @@
                 </mc:Choice>
                 <mc:Fallback>
                   <w:pict>
-                    <v:shape w14:anchorId="7D205AFC" id="Straight Arrow Connector 5" o:spid="_x0000_s1026" type="#_x0000_t32" style="position:absolute;margin-left:30.75pt;margin-top:9.4pt;width:190.85pt;height:4.15pt;z-index:251663360;visibility:visible;mso-wrap-style:square;mso-wrap-distance-left:9pt;mso-wrap-distance-top:0;mso-wrap-distance-right:9pt;mso-wrap-distance-bottom:0;mso-position-horizontal:absolute;mso-position-horizontal-relative:text;mso-position-vertical:absolute;mso-position-vertical-relative:text" o:gfxdata="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" strokecolor="#5b9bd5 [3204]" strokeweight=".5pt">
+                    <v:shape w14:anchorId="6AA93AC2" id="Straight Arrow Connector 5" o:spid="_x0000_s1026" type="#_x0000_t32" style="position:absolute;margin-left:30.75pt;margin-top:9.4pt;width:190.85pt;height:4.15pt;z-index:251663360;visibility:visible;mso-wrap-style:square;mso-wrap-distance-left:9pt;mso-wrap-distance-top:0;mso-wrap-distance-right:9pt;mso-wrap-distance-bottom:0;mso-position-horizontal:absolute;mso-position-horizontal-relative:text;mso-position-vertical:absolute;mso-position-vertical-relative:text" o:gfxdata="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" strokecolor="#5b9bd5 [3204]" strokeweight=".5pt">
                       <v:stroke endarrow="block" joinstyle="miter"/>
                     </v:shape>
                   </w:pict>
@@ -328,7 +328,7 @@
         </w:trPr>
         <w:tc>
           <w:tcPr>
-            <w:tcW w:w="567" w:type="dxa"/>
+            <w:tcW w:w="916" w:type="dxa"/>
           </w:tcPr>
           <w:p>
             <w:r>
@@ -390,7 +390,7 @@
                 </mc:Choice>
                 <mc:Fallback>
                   <w:pict>
-                    <v:shape w14:anchorId="60B85776" id="Straight Arrow Connector 7" o:spid="_x0000_s1026" type="#_x0000_t32" style="position:absolute;margin-left:36.75pt;margin-top:10.4pt;width:186pt;height:25.15pt;z-index:251665408;visibility:visible;mso-wrap-style:square;mso-wrap-distance-left:9pt;mso-wrap-distance-top:0;mso-wrap-distance-right:9pt;mso-wrap-distance-bottom:0;mso-position-horizontal:absolute;mso-position-horizontal-relative:text;mso-position-vertical:absolute;mso-position-vertical-relative:text" o:gfxdata="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" strokecolor="#5b9bd5 [3204]" strokeweight=".5pt">
+                    <v:shape w14:anchorId="46D73B0A" id="Straight Arrow Connector 7" o:spid="_x0000_s1026" type="#_x0000_t32" style="position:absolute;margin-left:36.75pt;margin-top:10.4pt;width:186pt;height:25.15pt;z-index:251665408;visibility:visible;mso-wrap-style:square;mso-wrap-distance-left:9pt;mso-wrap-distance-top:0;mso-wrap-distance-right:9pt;mso-wrap-distance-bottom:0;mso-position-horizontal:absolute;mso-position-horizontal-relative:text;mso-position-vertical:absolute;mso-position-vertical-relative:text" o:gfxdata="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" strokecolor="#5b9bd5 [3204]" strokeweight=".5pt">
                       <v:stroke endarrow="block" joinstyle="miter"/>
                     </v:shape>
                   </w:pict>
@@ -417,6 +417,424 @@
       </w:tr>
     </w:tbl>
     <w:p>
+      <w:r>
+        <w:rPr>
+          <w:noProof/>
+        </w:rPr>
+        <mc:AlternateContent>
+          <mc:Choice Requires="wps">
+            <w:drawing>
+              <wp:anchor distT="0" distB="0" distL="114300" distR="114300" simplePos="0" relativeHeight="251673600" behindDoc="0" locked="0" layoutInCell="1" allowOverlap="1">
+                <wp:simplePos x="0" y="0"/>
+                <wp:positionH relativeFrom="column">
+                  <wp:posOffset>1028700</wp:posOffset>
+                </wp:positionH>
+                <wp:positionV relativeFrom="paragraph">
+                  <wp:posOffset>-3179445</wp:posOffset>
+                </wp:positionV>
+                <wp:extent cx="3633788" cy="762000"/>
+                <wp:effectExtent l="19050" t="57150" r="24130" b="19050"/>
+                <wp:wrapNone/>
+                <wp:docPr id="14" name="Straight Arrow Connector 14"/>
+                <wp:cNvGraphicFramePr/>
+                <a:graphic xmlns:a="http://schemas.openxmlformats.org/drawingml/2006/main">
+                  <a:graphicData uri="http://schemas.microsoft.com/office/word/2010/wordprocessingShape">
+                    <wps:wsp>
+                      <wps:cNvCnPr/>
+                      <wps:spPr>
+                        <a:xfrm flipH="1" flipV="1">
+                          <a:off x="0" y="0"/>
+                          <a:ext cx="3633788" cy="762000"/>
+                        </a:xfrm>
+                        <a:prstGeom prst="straightConnector1">
+                          <a:avLst/>
+                        </a:prstGeom>
+                        <a:ln>
+                          <a:tailEnd type="triangle"/>
+                        </a:ln>
+                      </wps:spPr>
+                      <wps:style>
+                        <a:lnRef idx="1">
+                          <a:schemeClr val="accent1"/>
+                        </a:lnRef>
+                        <a:fillRef idx="0">
+                          <a:schemeClr val="accent1"/>
+                        </a:fillRef>
+                        <a:effectRef idx="0">
+                          <a:schemeClr val="accent1"/>
+                        </a:effectRef>
+                        <a:fontRef idx="minor">
+                          <a:schemeClr val="tx1"/>
+                        </a:fontRef>
+                      </wps:style>
+                      <wps:bodyPr/>
+                    </wps:wsp>
+                  </a:graphicData>
+                </a:graphic>
+              </wp:anchor>
+            </w:drawing>
+          </mc:Choice>
+          <mc:Fallback>
+            <w:pict>
+              <v:shape w14:anchorId="0444784B" id="Straight Arrow Connector 14" o:spid="_x0000_s1026" type="#_x0000_t32" style="position:absolute;margin-left:81pt;margin-top:-250.35pt;width:286.15pt;height:60pt;flip:x y;z-index:251673600;visibility:visible;mso-wrap-style:square;mso-wrap-distance-left:9pt;mso-wrap-distance-top:0;mso-wrap-distance-right:9pt;mso-wrap-distance-bottom:0;mso-position-horizontal:absolute;mso-position-horizontal-relative:text;mso-position-vertical:absolute;mso-position-vertical-relative:text" o:gfxdata="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" strokecolor="#5b9bd5 [3204]" strokeweight=".5pt">
+                <v:stroke endarrow="block" joinstyle="miter"/>
+              </v:shape>
+            </w:pict>
+          </mc:Fallback>
+        </mc:AlternateContent>
+      </w:r>
+      <w:r>
+        <w:rPr>
+          <w:noProof/>
+        </w:rPr>
+        <mc:AlternateContent>
+          <mc:Choice Requires="wps">
+            <w:drawing>
+              <wp:anchor distT="0" distB="0" distL="114300" distR="114300" simplePos="0" relativeHeight="251672576" behindDoc="0" locked="0" layoutInCell="1" allowOverlap="1">
+                <wp:simplePos x="0" y="0"/>
+                <wp:positionH relativeFrom="column">
+                  <wp:posOffset>457200</wp:posOffset>
+                </wp:positionH>
+                <wp:positionV relativeFrom="paragraph">
+                  <wp:posOffset>-2994025</wp:posOffset>
+                </wp:positionV>
+                <wp:extent cx="0" cy="233680"/>
+                <wp:effectExtent l="76200" t="0" r="57150" b="52070"/>
+                <wp:wrapNone/>
+                <wp:docPr id="13" name="Straight Arrow Connector 13"/>
+                <wp:cNvGraphicFramePr/>
+                <a:graphic xmlns:a="http://schemas.openxmlformats.org/drawingml/2006/main">
+                  <a:graphicData uri="http://schemas.microsoft.com/office/word/2010/wordprocessingShape">
+                    <wps:wsp>
+                      <wps:cNvCnPr/>
+                      <wps:spPr>
+                        <a:xfrm>
+                          <a:off x="0" y="0"/>
+                          <a:ext cx="0" cy="233680"/>
+                        </a:xfrm>
+                        <a:prstGeom prst="straightConnector1">
+                          <a:avLst/>
+                        </a:prstGeom>
+                        <a:ln>
+                          <a:tailEnd type="triangle"/>
+                        </a:ln>
+                      </wps:spPr>
+                      <wps:style>
+                        <a:lnRef idx="1">
+                          <a:schemeClr val="accent1"/>
+                        </a:lnRef>
+                        <a:fillRef idx="0">
+                          <a:schemeClr val="accent1"/>
+                        </a:fillRef>
+                        <a:effectRef idx="0">
+                          <a:schemeClr val="accent1"/>
+                        </a:effectRef>
+                        <a:fontRef idx="minor">
+                          <a:schemeClr val="tx1"/>
+                        </a:fontRef>
+                      </wps:style>
+                      <wps:bodyPr/>
+                    </wps:wsp>
+                  </a:graphicData>
+                </a:graphic>
+              </wp:anchor>
+            </w:drawing>
+          </mc:Choice>
+          <mc:Fallback>
+            <w:pict>
+              <v:shape w14:anchorId="772BEA22" id="Straight Arrow Connector 13" o:spid="_x0000_s1026" type="#_x0000_t32" style="position:absolute;margin-left:36pt;margin-top:-235.75pt;width:0;height:18.4pt;z-index:251672576;visibility:visible;mso-wrap-style:square;mso-wrap-distance-left:9pt;mso-wrap-distance-top:0;mso-wrap-distance-right:9pt;mso-wrap-distance-bottom:0;mso-position-horizontal:absolute;mso-position-horizontal-relative:text;mso-position-vertical:absolute;mso-position-vertical-relative:text" o:gfxdata="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" strokecolor="#5b9bd5 [3204]" strokeweight=".5pt">
+                <v:stroke endarrow="block" joinstyle="miter"/>
+              </v:shape>
+            </w:pict>
+          </mc:Fallback>
+        </mc:AlternateContent>
+      </w:r>
+      <w:r>
+        <w:rPr>
+          <w:noProof/>
+        </w:rPr>
+        <mc:AlternateContent>
+          <mc:Choice Requires="wps">
+            <w:drawing>
+              <wp:anchor distT="0" distB="0" distL="114300" distR="114300" simplePos="0" relativeHeight="251671552" behindDoc="0" locked="0" layoutInCell="1" allowOverlap="1" wp14:anchorId="42B3DADC" wp14:editId="08E0130D">
+                <wp:simplePos x="0" y="0"/>
+                <wp:positionH relativeFrom="margin">
+                  <wp:align>left</wp:align>
+                </wp:positionH>
+                <wp:positionV relativeFrom="paragraph">
+                  <wp:posOffset>-3474085</wp:posOffset>
+                </wp:positionV>
+                <wp:extent cx="1085850" cy="481012"/>
+                <wp:effectExtent l="0" t="0" r="19050" b="14605"/>
+                <wp:wrapNone/>
+                <wp:docPr id="12" name="Text Box 12"/>
+                <wp:cNvGraphicFramePr/>
+                <a:graphic xmlns:a="http://schemas.openxmlformats.org/drawingml/2006/main">
+                  <a:graphicData uri="http://schemas.microsoft.com/office/word/2010/wordprocessingShape">
+                    <wps:wsp>
+                      <wps:cNvSpPr txBox="1"/>
+                      <wps:spPr>
+                        <a:xfrm>
+                          <a:off x="0" y="0"/>
+                          <a:ext cx="1085850" cy="481012"/>
+                        </a:xfrm>
+                        <a:prstGeom prst="rect">
+                          <a:avLst/>
+                        </a:prstGeom>
+                        <a:solidFill>
+                          <a:schemeClr val="lt1"/>
+                        </a:solidFill>
+                        <a:ln w="6350">
+                          <a:solidFill>
+                            <a:prstClr val="black"/>
+                          </a:solidFill>
+                        </a:ln>
+                        <a:effectLst/>
+                      </wps:spPr>
+                      <wps:style>
+                        <a:lnRef idx="0">
+                          <a:schemeClr val="accent1"/>
+                        </a:lnRef>
+                        <a:fillRef idx="0">
+                          <a:schemeClr val="accent1"/>
+                        </a:fillRef>
+                        <a:effectRef idx="0">
+                          <a:schemeClr val="accent1"/>
+                        </a:effectRef>
+                        <a:fontRef idx="minor">
+                          <a:schemeClr val="dk1"/>
+                        </a:fontRef>
+                      </wps:style>
+                      <wps:txbx>
+                        <w:txbxContent>
+                          <w:p>
+                            <w:r>
+                              <w:t xml:space="preserve">Enumerator </w:t>
+                            </w:r>
+                            <w:proofErr w:type="spellStart"/>
+                            <w:r>
+                              <w:t>obj</w:t>
+                            </w:r>
+                            <w:proofErr w:type="spellEnd"/>
+                          </w:p>
+                        </w:txbxContent>
+                      </wps:txbx>
+                      <wps:bodyPr rot="0" spcFirstLastPara="0" vertOverflow="overflow" horzOverflow="overflow" vert="horz" wrap="square" lIns="91440" tIns="45720" rIns="91440" bIns="45720" numCol="1" spcCol="0" rtlCol="0" fromWordArt="0" anchor="t" anchorCtr="0" forceAA="0" compatLnSpc="1">
+                        <a:prstTxWarp prst="textNoShape">
+                          <a:avLst/>
+                        </a:prstTxWarp>
+                        <a:noAutofit/>
+                      </wps:bodyPr>
+                    </wps:wsp>
+                  </a:graphicData>
+                </a:graphic>
+                <wp14:sizeRelH relativeFrom="margin">
+                  <wp14:pctWidth>0</wp14:pctWidth>
+                </wp14:sizeRelH>
+              </wp:anchor>
+            </w:drawing>
+          </mc:Choice>
+          <mc:Fallback>
+            <w:pict>
+              <v:shapetype w14:anchorId="42B3DADC" id="_x0000_t202" coordsize="21600,21600" o:spt="202" path="m,l,21600r21600,l21600,xe">
+                <v:stroke joinstyle="miter"/>
+                <v:path gradientshapeok="t" o:connecttype="rect"/>
+              </v:shapetype>
+              <v:shape id="Text Box 12" o:spid="_x0000_s1026" type="#_x0000_t202" style="position:absolute;margin-left:0;margin-top:-273.55pt;width:85.5pt;height:37.85pt;z-index:251671552;visibility:visible;mso-wrap-style:square;mso-width-percent:0;mso-wrap-distance-left:9pt;mso-wrap-distance-top:0;mso-wrap-distance-right:9pt;mso-wrap-distance-bottom:0;mso-position-horizontal:left;mso-position-horizontal-relative:margin;mso-position-vertical:absolute;mso-position-vertical-relative:text;mso-width-percent:0;mso-width-relative:margin;v-text-anchor:top" o:gfxdata="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" fillcolor="white [3201]" strokeweight=".5pt">
+                <v:textbox>
+                  <w:txbxContent>
+                    <w:p>
+                      <w:r>
+                        <w:t xml:space="preserve">Enumerator </w:t>
+                      </w:r>
+                      <w:proofErr w:type="spellStart"/>
+                      <w:r>
+                        <w:t>obj</w:t>
+                      </w:r>
+                      <w:proofErr w:type="spellEnd"/>
+                    </w:p>
+                  </w:txbxContent>
+                </v:textbox>
+                <w10:wrap anchorx="margin"/>
+              </v:shape>
+            </w:pict>
+          </mc:Fallback>
+        </mc:AlternateContent>
+      </w:r>
+      <w:r>
+        <w:rPr>
+          <w:noProof/>
+        </w:rPr>
+        <mc:AlternateContent>
+          <mc:Choice Requires="wps">
+            <w:drawing>
+              <wp:anchor distT="0" distB="0" distL="114300" distR="114300" simplePos="0" relativeHeight="251669504" behindDoc="0" locked="0" layoutInCell="1" allowOverlap="1">
+                <wp:simplePos x="0" y="0"/>
+                <wp:positionH relativeFrom="column">
+                  <wp:posOffset>4000500</wp:posOffset>
+                </wp:positionH>
+                <wp:positionV relativeFrom="paragraph">
+                  <wp:posOffset>-2469832</wp:posOffset>
+                </wp:positionV>
+                <wp:extent cx="533400" cy="71437"/>
+                <wp:effectExtent l="38100" t="0" r="19050" b="81280"/>
+                <wp:wrapNone/>
+                <wp:docPr id="11" name="Straight Arrow Connector 11"/>
+                <wp:cNvGraphicFramePr/>
+                <a:graphic xmlns:a="http://schemas.openxmlformats.org/drawingml/2006/main">
+                  <a:graphicData uri="http://schemas.microsoft.com/office/word/2010/wordprocessingShape">
+                    <wps:wsp>
+                      <wps:cNvCnPr/>
+                      <wps:spPr>
+                        <a:xfrm flipH="1">
+                          <a:off x="0" y="0"/>
+                          <a:ext cx="533400" cy="71437"/>
+                        </a:xfrm>
+                        <a:prstGeom prst="straightConnector1">
+                          <a:avLst/>
+                        </a:prstGeom>
+                        <a:ln>
+                          <a:tailEnd type="triangle"/>
+                        </a:ln>
+                      </wps:spPr>
+                      <wps:style>
+                        <a:lnRef idx="1">
+                          <a:schemeClr val="accent1"/>
+                        </a:lnRef>
+                        <a:fillRef idx="0">
+                          <a:schemeClr val="accent1"/>
+                        </a:fillRef>
+                        <a:effectRef idx="0">
+                          <a:schemeClr val="accent1"/>
+                        </a:effectRef>
+                        <a:fontRef idx="minor">
+                          <a:schemeClr val="tx1"/>
+                        </a:fontRef>
+                      </wps:style>
+                      <wps:bodyPr/>
+                    </wps:wsp>
+                  </a:graphicData>
+                </a:graphic>
+              </wp:anchor>
+            </w:drawing>
+          </mc:Choice>
+          <mc:Fallback>
+            <w:pict>
+              <v:shape w14:anchorId="3F5C6FEC" id="Straight Arrow Connector 11" o:spid="_x0000_s1026" type="#_x0000_t32" style="position:absolute;margin-left:315pt;margin-top:-194.45pt;width:42pt;height:5.6pt;flip:x;z-index:251669504;visibility:visible;mso-wrap-style:square;mso-wrap-distance-left:9pt;mso-wrap-distance-top:0;mso-wrap-distance-right:9pt;mso-wrap-distance-bottom:0;mso-position-horizontal:absolute;mso-position-horizontal-relative:text;mso-position-vertical:absolute;mso-position-vertical-relative:text" o:gfxdata="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" strokecolor="#5b9bd5 [3204]" strokeweight=".5pt">
+                <v:stroke endarrow="block" joinstyle="miter"/>
+              </v:shape>
+            </w:pict>
+          </mc:Fallback>
+        </mc:AlternateContent>
+      </w:r>
+      <w:r>
+        <w:rPr>
+          <w:noProof/>
+        </w:rPr>
+        <mc:AlternateContent>
+          <mc:Choice Requires="wps">
+            <w:drawing>
+              <wp:anchor distT="0" distB="0" distL="114300" distR="114300" simplePos="0" relativeHeight="251668480" behindDoc="0" locked="0" layoutInCell="1" allowOverlap="1">
+                <wp:simplePos x="0" y="0"/>
+                <wp:positionH relativeFrom="column">
+                  <wp:posOffset>4524375</wp:posOffset>
+                </wp:positionH>
+                <wp:positionV relativeFrom="paragraph">
+                  <wp:posOffset>-2717482</wp:posOffset>
+                </wp:positionV>
+                <wp:extent cx="1309688" cy="481012"/>
+                <wp:effectExtent l="0" t="0" r="24130" b="14605"/>
+                <wp:wrapNone/>
+                <wp:docPr id="10" name="Text Box 10"/>
+                <wp:cNvGraphicFramePr/>
+                <a:graphic xmlns:a="http://schemas.openxmlformats.org/drawingml/2006/main">
+                  <a:graphicData uri="http://schemas.microsoft.com/office/word/2010/wordprocessingShape">
+                    <wps:wsp>
+                      <wps:cNvSpPr txBox="1"/>
+                      <wps:spPr>
+                        <a:xfrm>
+                          <a:off x="0" y="0"/>
+                          <a:ext cx="1309688" cy="481012"/>
+                        </a:xfrm>
+                        <a:prstGeom prst="rect">
+                          <a:avLst/>
+                        </a:prstGeom>
+                        <a:solidFill>
+                          <a:schemeClr val="lt1"/>
+                        </a:solidFill>
+                        <a:ln w="6350">
+                          <a:solidFill>
+                            <a:prstClr val="black"/>
+                          </a:solidFill>
+                        </a:ln>
+                        <a:effectLst/>
+                      </wps:spPr>
+                      <wps:style>
+                        <a:lnRef idx="0">
+                          <a:schemeClr val="accent1"/>
+                        </a:lnRef>
+                        <a:fillRef idx="0">
+                          <a:schemeClr val="accent1"/>
+                        </a:fillRef>
+                        <a:effectRef idx="0">
+                          <a:schemeClr val="accent1"/>
+                        </a:effectRef>
+                        <a:fontRef idx="minor">
+                          <a:schemeClr val="dk1"/>
+                        </a:fontRef>
+                      </wps:style>
+                      <wps:txbx>
+                        <w:txbxContent>
+                          <w:p>
+                            <w:proofErr w:type="spellStart"/>
+                            <w:proofErr w:type="gramStart"/>
+                            <w:r>
+                              <w:t>Arraylist.GetEnumerator</w:t>
+                            </w:r>
+                            <w:proofErr w:type="spellEnd"/>
+                            <w:r>
+                              <w:t>()</w:t>
+                            </w:r>
+                            <w:proofErr w:type="gramEnd"/>
+                          </w:p>
+                        </w:txbxContent>
+                      </wps:txbx>
+                      <wps:bodyPr rot="0" spcFirstLastPara="0" vertOverflow="overflow" horzOverflow="overflow" vert="horz" wrap="square" lIns="91440" tIns="45720" rIns="91440" bIns="45720" numCol="1" spcCol="0" rtlCol="0" fromWordArt="0" anchor="t" anchorCtr="0" forceAA="0" compatLnSpc="1">
+                        <a:prstTxWarp prst="textNoShape">
+                          <a:avLst/>
+                        </a:prstTxWarp>
+                        <a:noAutofit/>
+                      </wps:bodyPr>
+                    </wps:wsp>
+                  </a:graphicData>
+                </a:graphic>
+              </wp:anchor>
+            </w:drawing>
+          </mc:Choice>
+          <mc:Fallback>
+            <w:pict>
+              <v:shape id="Text Box 10" o:spid="_x0000_s1027" type="#_x0000_t202" style="position:absolute;margin-left:356.25pt;margin-top:-213.95pt;width:103.15pt;height:37.85pt;z-index:251668480;visibility:visible;mso-wrap-style:square;mso-wrap-distance-left:9pt;mso-wrap-distance-top:0;mso-wrap-distance-right:9pt;mso-wrap-distance-bottom:0;mso-position-horizontal:absolute;mso-position-horizontal-relative:text;mso-position-vertical:absolute;mso-position-vertical-relative:text;v-text-anchor:top" o:gfxdata="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" fillcolor="white [3201]" strokeweight=".5pt">
+                <v:textbox>
+                  <w:txbxContent>
+                    <w:p>
+                      <w:proofErr w:type="spellStart"/>
+                      <w:proofErr w:type="gramStart"/>
+                      <w:r>
+                        <w:t>Arraylist.GetEnumerator</w:t>
+                      </w:r>
+                      <w:proofErr w:type="spellEnd"/>
+                      <w:r>
+                        <w:t>()</w:t>
+                      </w:r>
+                      <w:proofErr w:type="gramEnd"/>
+                    </w:p>
+                  </w:txbxContent>
+                </v:textbox>
+              </v:shape>
+            </w:pict>
+          </mc:Fallback>
+        </mc:AlternateContent>
+      </w:r>
       <w:r>
         <w:rPr>
           <w:noProof/>
@@ -481,7 +899,7 @@
           </mc:Choice>
           <mc:Fallback>
             <w:pict>
-              <v:roundrect w14:anchorId="064D42F5" id="Rounded Rectangle 9" o:spid="_x0000_s1026" style="position:absolute;margin-left:219.4pt;margin-top:-235.7pt;width:90pt;height:259.85pt;z-index:251667456;visibility:visible;mso-wrap-style:square;mso-wrap-distance-left:9pt;mso-wrap-distance-top:0;mso-wrap-distance-right:9pt;mso-wrap-distance-bottom:0;mso-position-horizontal:absolute;mso-position-horizontal-relative:text;mso-position-vertical:absolute;mso-position-vertical-relative:text;v-text-anchor:middle" arcsize="10923f" o:gfxdata="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" filled="f" strokecolor="#1f4d78 [1604]" strokeweight="1pt">
+              <v:roundrect w14:anchorId="42CD1EAE" id="Rounded Rectangle 9" o:spid="_x0000_s1026" style="position:absolute;margin-left:219.4pt;margin-top:-235.7pt;width:90pt;height:259.85pt;z-index:251667456;visibility:visible;mso-wrap-style:square;mso-wrap-distance-left:9pt;mso-wrap-distance-top:0;mso-wrap-distance-right:9pt;mso-wrap-distance-bottom:0;mso-position-horizontal:absolute;mso-position-horizontal-relative:text;mso-position-vertical:absolute;mso-position-vertical-relative:text;v-text-anchor:middle" arcsize="10923f" o:gfxdata="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" filled="f" strokecolor="#1f4d78 [1604]" strokeweight="1pt">
                 <v:stroke joinstyle="miter"/>
               </v:roundrect>
             </w:pict>
@@ -551,7 +969,7 @@
           </mc:Choice>
           <mc:Fallback>
             <w:pict>
-              <v:oval w14:anchorId="5CC4ED90" id="Oval 8" o:spid="_x0000_s1026" style="position:absolute;margin-left:228.4pt;margin-top:-30.2pt;width:34.85pt;height:40.1pt;z-index:251666432;visibility:visible;mso-wrap-style:square;mso-wrap-distance-left:9pt;mso-wrap-distance-top:0;mso-wrap-distance-right:9pt;mso-wrap-distance-bottom:0;mso-position-horizontal:absolute;mso-position-horizontal-relative:text;mso-position-vertical:absolute;mso-position-vertical-relative:text;v-text-anchor:middle" o:gfxdata="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" fillcolor="#5b9bd5 [3204]" strokecolor="#1f4d78 [1604]" strokeweight="1pt">
+              <v:oval w14:anchorId="43D4FFB8" id="Oval 8" o:spid="_x0000_s1026" style="position:absolute;margin-left:228.4pt;margin-top:-30.2pt;width:34.85pt;height:40.1pt;z-index:251666432;visibility:visible;mso-wrap-style:square;mso-wrap-distance-left:9pt;mso-wrap-distance-top:0;mso-wrap-distance-right:9pt;mso-wrap-distance-bottom:0;mso-position-horizontal:absolute;mso-position-horizontal-relative:text;mso-position-vertical:absolute;mso-position-vertical-relative:text;v-text-anchor:middle" o:gfxdata="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" fillcolor="#5b9bd5 [3204]" strokecolor="#1f4d78 [1604]" strokeweight="1pt">
                 <v:stroke joinstyle="miter"/>
               </v:oval>
             </w:pict>
@@ -621,7 +1039,7 @@
           </mc:Choice>
           <mc:Fallback>
             <w:pict>
-              <v:oval w14:anchorId="2DFB7642" id="Oval 6" o:spid="_x0000_s1026" style="position:absolute;margin-left:228pt;margin-top:-91.7pt;width:42.75pt;height:46.1pt;z-index:251664384;visibility:visible;mso-wrap-style:square;mso-wrap-distance-left:9pt;mso-wrap-distance-top:0;mso-wrap-distance-right:9pt;mso-wrap-distance-bottom:0;mso-position-horizontal:absolute;mso-position-horizontal-relative:text;mso-position-vertical:absolute;mso-position-vertical-relative:text;v-text-anchor:middle" o:gfxdata="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" fillcolor="#5b9bd5 [3204]" strokecolor="#1f4d78 [1604]" strokeweight="1pt">
+              <v:oval w14:anchorId="6B13251C" id="Oval 6" o:spid="_x0000_s1026" style="position:absolute;margin-left:228pt;margin-top:-91.7pt;width:42.75pt;height:46.1pt;z-index:251664384;visibility:visible;mso-wrap-style:square;mso-wrap-distance-left:9pt;mso-wrap-distance-top:0;mso-wrap-distance-right:9pt;mso-wrap-distance-bottom:0;mso-position-horizontal:absolute;mso-position-horizontal-relative:text;mso-position-vertical:absolute;mso-position-vertical-relative:text;v-text-anchor:middle" o:gfxdata="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" fillcolor="#5b9bd5 [3204]" strokecolor="#1f4d78 [1604]" strokeweight="1pt">
                 <v:stroke joinstyle="miter"/>
               </v:oval>
             </w:pict>
@@ -691,7 +1109,7 @@
           </mc:Choice>
           <mc:Fallback>
             <w:pict>
-              <v:oval w14:anchorId="7664052D" id="Oval 4" o:spid="_x0000_s1026" style="position:absolute;margin-left:239.25pt;margin-top:-157.7pt;width:36.75pt;height:49.85pt;z-index:251662336;visibility:visible;mso-wrap-style:square;mso-wrap-distance-left:9pt;mso-wrap-distance-top:0;mso-wrap-distance-right:9pt;mso-wrap-distance-bottom:0;mso-position-horizontal:absolute;mso-position-horizontal-relative:text;mso-position-vertical:absolute;mso-position-vertical-relative:text;v-text-anchor:middle" o:gfxdata="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" fillcolor="#5b9bd5 [3204]" strokecolor="#1f4d78 [1604]" strokeweight="1pt">
+              <v:oval w14:anchorId="19F695D6" id="Oval 4" o:spid="_x0000_s1026" style="position:absolute;margin-left:239.25pt;margin-top:-157.7pt;width:36.75pt;height:49.85pt;z-index:251662336;visibility:visible;mso-wrap-style:square;mso-wrap-distance-left:9pt;mso-wrap-distance-top:0;mso-wrap-distance-right:9pt;mso-wrap-distance-bottom:0;mso-position-horizontal:absolute;mso-position-horizontal-relative:text;mso-position-vertical:absolute;mso-position-vertical-relative:text;v-text-anchor:middle" o:gfxdata="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" fillcolor="#5b9bd5 [3204]" strokecolor="#1f4d78 [1604]" strokeweight="1pt">
                 <v:stroke joinstyle="miter"/>
               </v:oval>
             </w:pict>
@@ -761,7 +1179,7 @@
           </mc:Choice>
           <mc:Fallback>
             <w:pict>
-              <v:oval w14:anchorId="1F5241E9" id="Oval 2" o:spid="_x0000_s1026" style="position:absolute;margin-left:244.5pt;margin-top:-224.1pt;width:43.9pt;height:50.25pt;z-index:251660288;visibility:visible;mso-wrap-style:square;mso-wrap-distance-left:9pt;mso-wrap-distance-top:0;mso-wrap-distance-right:9pt;mso-wrap-distance-bottom:0;mso-position-horizontal:absolute;mso-position-horizontal-relative:text;mso-position-vertical:absolute;mso-position-vertical-relative:text;v-text-anchor:middle" o:gfxdata="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" fillcolor="#5b9bd5 [3204]" strokecolor="#1f4d78 [1604]" strokeweight="1pt">
+              <v:oval w14:anchorId="4DC21373" id="Oval 2" o:spid="_x0000_s1026" style="position:absolute;margin-left:244.5pt;margin-top:-224.1pt;width:43.9pt;height:50.25pt;z-index:251660288;visibility:visible;mso-wrap-style:square;mso-wrap-distance-left:9pt;mso-wrap-distance-top:0;mso-wrap-distance-right:9pt;mso-wrap-distance-bottom:0;mso-position-horizontal:absolute;mso-position-horizontal-relative:text;mso-position-vertical:absolute;mso-position-vertical-relative:text;v-text-anchor:middle" o:gfxdata="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" fillcolor="#5b9bd5 [3204]" strokecolor="#1f4d78 [1604]" strokeweight="1pt">
                 <v:stroke joinstyle="miter"/>
               </v:oval>
             </w:pict>

</xml_diff>